<commit_message>
implement the account edit form and function
</commit_message>
<xml_diff>
--- a/Report.docx
+++ b/Report.docx
@@ -1,6 +1,6 @@
 
 <file path=word/document.xml><?xml version="1.0" encoding="utf-8"?>
-<w:document xmlns:wpc="http://schemas.microsoft.com/office/word/2010/wordprocessingCanvas" xmlns:cx="http://schemas.microsoft.com/office/drawing/2014/chartex" xmlns:cx1="http://schemas.microsoft.com/office/drawing/2015/9/8/chartex" xmlns:cx2="http://schemas.microsoft.com/office/drawing/2015/10/21/chartex" xmlns:cx3="http://schemas.microsoft.com/office/drawing/2016/5/9/chartex" xmlns:cx4="http://schemas.microsoft.com/office/drawing/2016/5/10/chartex" xmlns:cx5="http://schemas.microsoft.com/office/drawing/2016/5/11/chartex" xmlns:cx6="http://schemas.microsoft.com/office/drawing/2016/5/12/chartex" xmlns:cx7="http://schemas.microsoft.com/office/drawing/2016/5/13/chartex" xmlns:cx8="http://schemas.microsoft.com/office/drawing/2016/5/14/chartex" xmlns:mc="http://schemas.openxmlformats.org/markup-compatibility/2006" xmlns:aink="http://schemas.microsoft.com/office/drawing/2016/ink" xmlns:am3d="http://schemas.microsoft.com/office/drawing/2017/model3d" xmlns:o="urn:schemas-microsoft-com:office:office" xmlns:oel="http://schemas.microsoft.com/office/2019/extlst" xmlns:r="http://schemas.openxmlformats.org/officeDocument/2006/relationships" xmlns:m="http://schemas.openxmlformats.org/officeDocument/2006/math" xmlns:v="urn:schemas-microsoft-com:vml" xmlns:wp14="http://schemas.microsoft.com/office/word/2010/wordprocessingDrawing" xmlns:wp="http://schemas.openxmlformats.org/drawingml/2006/wordprocessingDrawing" xmlns:w10="urn:schemas-microsoft-com:office:word" xmlns:w="http://schemas.openxmlformats.org/wordprocessingml/2006/main" xmlns:w14="http://schemas.microsoft.com/office/word/2010/wordml" xmlns:w15="http://schemas.microsoft.com/office/word/2012/wordml" xmlns:w16cex="http://schemas.microsoft.com/office/word/2018/wordml/cex" xmlns:w16cid="http://schemas.microsoft.com/office/word/2016/wordml/cid" xmlns:w16="http://schemas.microsoft.com/office/word/2018/wordml" xmlns:w16sdtdh="http://schemas.microsoft.com/office/word/2020/wordml/sdtdatahash" xmlns:w16se="http://schemas.microsoft.com/office/word/2015/wordml/symex" xmlns:wpg="http://schemas.microsoft.com/office/word/2010/wordprocessingGroup" xmlns:wpi="http://schemas.microsoft.com/office/word/2010/wordprocessingInk" xmlns:wne="http://schemas.microsoft.com/office/word/2006/wordml" xmlns:wps="http://schemas.microsoft.com/office/word/2010/wordprocessingShape" mc:Ignorable="w14 w15 w16se w16cid w16 w16cex w16sdtdh wp14">
+<w:document xmlns:wpc="http://schemas.microsoft.com/office/word/2010/wordprocessingCanvas" xmlns:cx="http://schemas.microsoft.com/office/drawing/2014/chartex" xmlns:cx1="http://schemas.microsoft.com/office/drawing/2015/9/8/chartex" xmlns:cx2="http://schemas.microsoft.com/office/drawing/2015/10/21/chartex" xmlns:cx3="http://schemas.microsoft.com/office/drawing/2016/5/9/chartex" xmlns:cx4="http://schemas.microsoft.com/office/drawing/2016/5/10/chartex" xmlns:cx5="http://schemas.microsoft.com/office/drawing/2016/5/11/chartex" xmlns:cx6="http://schemas.microsoft.com/office/drawing/2016/5/12/chartex" xmlns:cx7="http://schemas.microsoft.com/office/drawing/2016/5/13/chartex" xmlns:cx8="http://schemas.microsoft.com/office/drawing/2016/5/14/chartex" xmlns:mc="http://schemas.openxmlformats.org/markup-compatibility/2006" xmlns:aink="http://schemas.microsoft.com/office/drawing/2016/ink" xmlns:am3d="http://schemas.microsoft.com/office/drawing/2017/model3d" xmlns:o="urn:schemas-microsoft-com:office:office" xmlns:oel="http://schemas.microsoft.com/office/2019/extlst" xmlns:r="http://schemas.openxmlformats.org/officeDocument/2006/relationships" xmlns:m="http://schemas.openxmlformats.org/officeDocument/2006/math" xmlns:v="urn:schemas-microsoft-com:vml" xmlns:wp14="http://schemas.microsoft.com/office/word/2010/wordprocessingDrawing" xmlns:wp="http://schemas.openxmlformats.org/drawingml/2006/wordprocessingDrawing" xmlns:w10="urn:schemas-microsoft-com:office:word" xmlns:w="http://schemas.openxmlformats.org/wordprocessingml/2006/main" xmlns:w14="http://schemas.microsoft.com/office/word/2010/wordml" xmlns:w15="http://schemas.microsoft.com/office/word/2012/wordml" xmlns:w16cex="http://schemas.microsoft.com/office/word/2018/wordml/cex" xmlns:w16cid="http://schemas.microsoft.com/office/word/2016/wordml/cid" xmlns:w16="http://schemas.microsoft.com/office/word/2018/wordml" xmlns:w16du="http://schemas.microsoft.com/office/word/2023/wordml/word16du" xmlns:w16sdtdh="http://schemas.microsoft.com/office/word/2020/wordml/sdtdatahash" xmlns:w16se="http://schemas.microsoft.com/office/word/2015/wordml/symex" xmlns:wpg="http://schemas.microsoft.com/office/word/2010/wordprocessingGroup" xmlns:wpi="http://schemas.microsoft.com/office/word/2010/wordprocessingInk" xmlns:wne="http://schemas.microsoft.com/office/word/2006/wordml" xmlns:wps="http://schemas.microsoft.com/office/word/2010/wordprocessingShape" mc:Ignorable="w14 w15 w16se w16cid w16 w16cex w16sdtdh w16du wp14">
   <w:body>
     <w:p>
       <w:r>
@@ -1064,7 +1064,7 @@
               </wp:anchor>
             </w:drawing>
           </mc:Choice>
-          <mc:Fallback xmlns:w16du="http://schemas.microsoft.com/office/word/2023/wordml/word16du">
+          <mc:Fallback>
             <w:pict>
               <v:group w14:anchorId="60F591D5" id="Canvas 4" o:spid="_x0000_s1026" editas="canvas" style="position:absolute;margin-left:0;margin-top:1.75pt;width:84pt;height:33pt;z-index:251673600;mso-position-horizontal:left;mso-position-horizontal-relative:margin;mso-width-relative:margin;mso-height-relative:margin" coordsize="10668,4191" o:gfxdata="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">
                 <v:shapetype id="_x0000_t75" coordsize="21600,21600" o:spt="75" o:preferrelative="t" path="m@4@5l@4@11@9@11@9@5xe" filled="f" stroked="f">
@@ -1126,7 +1126,19 @@
         </w:numPr>
       </w:pPr>
       <w:r>
-        <w:t>Adding/editing customer details</w:t>
+        <w:t>Adding</w:t>
+      </w:r>
+      <w:r>
+        <w:t xml:space="preserve"> </w:t>
+      </w:r>
+      <w:r>
+        <w:t>/</w:t>
+      </w:r>
+      <w:r>
+        <w:t xml:space="preserve"> </w:t>
+      </w:r>
+      <w:r>
+        <w:t>editing customer details</w:t>
       </w:r>
     </w:p>
     <w:p>
@@ -1138,7 +1150,13 @@
         </w:numPr>
       </w:pPr>
       <w:r>
-        <w:t>Searching customers by name or number</w:t>
+        <w:t xml:space="preserve">Searching customers by </w:t>
+      </w:r>
+      <w:r>
+        <w:t xml:space="preserve">customer </w:t>
+      </w:r>
+      <w:r>
+        <w:t>number</w:t>
       </w:r>
     </w:p>
     <w:p>
@@ -1150,7 +1168,19 @@
         </w:numPr>
       </w:pPr>
       <w:r>
-        <w:t xml:space="preserve">Adding/editing accounts for customers, searching accounts by number </w:t>
+        <w:t>Adding</w:t>
+      </w:r>
+      <w:r>
+        <w:t xml:space="preserve"> </w:t>
+      </w:r>
+      <w:r>
+        <w:t>/</w:t>
+      </w:r>
+      <w:r>
+        <w:t xml:space="preserve"> </w:t>
+      </w:r>
+      <w:r>
+        <w:t xml:space="preserve">editing accounts for customers, searching accounts by number </w:t>
       </w:r>
     </w:p>
     <w:p>
@@ -1240,7 +1270,7 @@
 </file>
 
 <file path=word/endnotes.xml><?xml version="1.0" encoding="utf-8"?>
-<w:endnotes xmlns:wpc="http://schemas.microsoft.com/office/word/2010/wordprocessingCanvas" xmlns:cx="http://schemas.microsoft.com/office/drawing/2014/chartex" xmlns:cx1="http://schemas.microsoft.com/office/drawing/2015/9/8/chartex" xmlns:cx2="http://schemas.microsoft.com/office/drawing/2015/10/21/chartex" xmlns:cx3="http://schemas.microsoft.com/office/drawing/2016/5/9/chartex" xmlns:cx4="http://schemas.microsoft.com/office/drawing/2016/5/10/chartex" xmlns:cx5="http://schemas.microsoft.com/office/drawing/2016/5/11/chartex" xmlns:cx6="http://schemas.microsoft.com/office/drawing/2016/5/12/chartex" xmlns:cx7="http://schemas.microsoft.com/office/drawing/2016/5/13/chartex" xmlns:cx8="http://schemas.microsoft.com/office/drawing/2016/5/14/chartex" xmlns:mc="http://schemas.openxmlformats.org/markup-compatibility/2006" xmlns:aink="http://schemas.microsoft.com/office/drawing/2016/ink" xmlns:am3d="http://schemas.microsoft.com/office/drawing/2017/model3d" xmlns:o="urn:schemas-microsoft-com:office:office" xmlns:oel="http://schemas.microsoft.com/office/2019/extlst" xmlns:r="http://schemas.openxmlformats.org/officeDocument/2006/relationships" xmlns:m="http://schemas.openxmlformats.org/officeDocument/2006/math" xmlns:v="urn:schemas-microsoft-com:vml" xmlns:wp14="http://schemas.microsoft.com/office/word/2010/wordprocessingDrawing" xmlns:wp="http://schemas.openxmlformats.org/drawingml/2006/wordprocessingDrawing" xmlns:w10="urn:schemas-microsoft-com:office:word" xmlns:w="http://schemas.openxmlformats.org/wordprocessingml/2006/main" xmlns:w14="http://schemas.microsoft.com/office/word/2010/wordml" xmlns:w15="http://schemas.microsoft.com/office/word/2012/wordml" xmlns:w16cex="http://schemas.microsoft.com/office/word/2018/wordml/cex" xmlns:w16cid="http://schemas.microsoft.com/office/word/2016/wordml/cid" xmlns:w16="http://schemas.microsoft.com/office/word/2018/wordml" xmlns:w16sdtdh="http://schemas.microsoft.com/office/word/2020/wordml/sdtdatahash" xmlns:w16se="http://schemas.microsoft.com/office/word/2015/wordml/symex" xmlns:wpg="http://schemas.microsoft.com/office/word/2010/wordprocessingGroup" xmlns:wpi="http://schemas.microsoft.com/office/word/2010/wordprocessingInk" xmlns:wne="http://schemas.microsoft.com/office/word/2006/wordml" xmlns:wps="http://schemas.microsoft.com/office/word/2010/wordprocessingShape" mc:Ignorable="w14 w15 w16se w16cid w16 w16cex w16sdtdh wp14">
+<w:endnotes xmlns:wpc="http://schemas.microsoft.com/office/word/2010/wordprocessingCanvas" xmlns:cx="http://schemas.microsoft.com/office/drawing/2014/chartex" xmlns:cx1="http://schemas.microsoft.com/office/drawing/2015/9/8/chartex" xmlns:cx2="http://schemas.microsoft.com/office/drawing/2015/10/21/chartex" xmlns:cx3="http://schemas.microsoft.com/office/drawing/2016/5/9/chartex" xmlns:cx4="http://schemas.microsoft.com/office/drawing/2016/5/10/chartex" xmlns:cx5="http://schemas.microsoft.com/office/drawing/2016/5/11/chartex" xmlns:cx6="http://schemas.microsoft.com/office/drawing/2016/5/12/chartex" xmlns:cx7="http://schemas.microsoft.com/office/drawing/2016/5/13/chartex" xmlns:cx8="http://schemas.microsoft.com/office/drawing/2016/5/14/chartex" xmlns:mc="http://schemas.openxmlformats.org/markup-compatibility/2006" xmlns:aink="http://schemas.microsoft.com/office/drawing/2016/ink" xmlns:am3d="http://schemas.microsoft.com/office/drawing/2017/model3d" xmlns:o="urn:schemas-microsoft-com:office:office" xmlns:oel="http://schemas.microsoft.com/office/2019/extlst" xmlns:r="http://schemas.openxmlformats.org/officeDocument/2006/relationships" xmlns:m="http://schemas.openxmlformats.org/officeDocument/2006/math" xmlns:v="urn:schemas-microsoft-com:vml" xmlns:wp14="http://schemas.microsoft.com/office/word/2010/wordprocessingDrawing" xmlns:wp="http://schemas.openxmlformats.org/drawingml/2006/wordprocessingDrawing" xmlns:w10="urn:schemas-microsoft-com:office:word" xmlns:w="http://schemas.openxmlformats.org/wordprocessingml/2006/main" xmlns:w14="http://schemas.microsoft.com/office/word/2010/wordml" xmlns:w15="http://schemas.microsoft.com/office/word/2012/wordml" xmlns:w16cex="http://schemas.microsoft.com/office/word/2018/wordml/cex" xmlns:w16cid="http://schemas.microsoft.com/office/word/2016/wordml/cid" xmlns:w16="http://schemas.microsoft.com/office/word/2018/wordml" xmlns:w16du="http://schemas.microsoft.com/office/word/2023/wordml/word16du" xmlns:w16sdtdh="http://schemas.microsoft.com/office/word/2020/wordml/sdtdatahash" xmlns:w16se="http://schemas.microsoft.com/office/word/2015/wordml/symex" xmlns:wpg="http://schemas.microsoft.com/office/word/2010/wordprocessingGroup" xmlns:wpi="http://schemas.microsoft.com/office/word/2010/wordprocessingInk" xmlns:wne="http://schemas.microsoft.com/office/word/2006/wordml" xmlns:wps="http://schemas.microsoft.com/office/word/2010/wordprocessingShape" mc:Ignorable="w14 w15 w16se w16cid w16 w16cex w16sdtdh w16du wp14">
   <w:endnote w:type="separator" w:id="-1">
     <w:p>
       <w:pPr>
@@ -1265,7 +1295,7 @@
 </file>
 
 <file path=word/footnotes.xml><?xml version="1.0" encoding="utf-8"?>
-<w:footnotes xmlns:wpc="http://schemas.microsoft.com/office/word/2010/wordprocessingCanvas" xmlns:cx="http://schemas.microsoft.com/office/drawing/2014/chartex" xmlns:cx1="http://schemas.microsoft.com/office/drawing/2015/9/8/chartex" xmlns:cx2="http://schemas.microsoft.com/office/drawing/2015/10/21/chartex" xmlns:cx3="http://schemas.microsoft.com/office/drawing/2016/5/9/chartex" xmlns:cx4="http://schemas.microsoft.com/office/drawing/2016/5/10/chartex" xmlns:cx5="http://schemas.microsoft.com/office/drawing/2016/5/11/chartex" xmlns:cx6="http://schemas.microsoft.com/office/drawing/2016/5/12/chartex" xmlns:cx7="http://schemas.microsoft.com/office/drawing/2016/5/13/chartex" xmlns:cx8="http://schemas.microsoft.com/office/drawing/2016/5/14/chartex" xmlns:mc="http://schemas.openxmlformats.org/markup-compatibility/2006" xmlns:aink="http://schemas.microsoft.com/office/drawing/2016/ink" xmlns:am3d="http://schemas.microsoft.com/office/drawing/2017/model3d" xmlns:o="urn:schemas-microsoft-com:office:office" xmlns:oel="http://schemas.microsoft.com/office/2019/extlst" xmlns:r="http://schemas.openxmlformats.org/officeDocument/2006/relationships" xmlns:m="http://schemas.openxmlformats.org/officeDocument/2006/math" xmlns:v="urn:schemas-microsoft-com:vml" xmlns:wp14="http://schemas.microsoft.com/office/word/2010/wordprocessingDrawing" xmlns:wp="http://schemas.openxmlformats.org/drawingml/2006/wordprocessingDrawing" xmlns:w10="urn:schemas-microsoft-com:office:word" xmlns:w="http://schemas.openxmlformats.org/wordprocessingml/2006/main" xmlns:w14="http://schemas.microsoft.com/office/word/2010/wordml" xmlns:w15="http://schemas.microsoft.com/office/word/2012/wordml" xmlns:w16cex="http://schemas.microsoft.com/office/word/2018/wordml/cex" xmlns:w16cid="http://schemas.microsoft.com/office/word/2016/wordml/cid" xmlns:w16="http://schemas.microsoft.com/office/word/2018/wordml" xmlns:w16sdtdh="http://schemas.microsoft.com/office/word/2020/wordml/sdtdatahash" xmlns:w16se="http://schemas.microsoft.com/office/word/2015/wordml/symex" xmlns:wpg="http://schemas.microsoft.com/office/word/2010/wordprocessingGroup" xmlns:wpi="http://schemas.microsoft.com/office/word/2010/wordprocessingInk" xmlns:wne="http://schemas.microsoft.com/office/word/2006/wordml" xmlns:wps="http://schemas.microsoft.com/office/word/2010/wordprocessingShape" mc:Ignorable="w14 w15 w16se w16cid w16 w16cex w16sdtdh wp14">
+<w:footnotes xmlns:wpc="http://schemas.microsoft.com/office/word/2010/wordprocessingCanvas" xmlns:cx="http://schemas.microsoft.com/office/drawing/2014/chartex" xmlns:cx1="http://schemas.microsoft.com/office/drawing/2015/9/8/chartex" xmlns:cx2="http://schemas.microsoft.com/office/drawing/2015/10/21/chartex" xmlns:cx3="http://schemas.microsoft.com/office/drawing/2016/5/9/chartex" xmlns:cx4="http://schemas.microsoft.com/office/drawing/2016/5/10/chartex" xmlns:cx5="http://schemas.microsoft.com/office/drawing/2016/5/11/chartex" xmlns:cx6="http://schemas.microsoft.com/office/drawing/2016/5/12/chartex" xmlns:cx7="http://schemas.microsoft.com/office/drawing/2016/5/13/chartex" xmlns:cx8="http://schemas.microsoft.com/office/drawing/2016/5/14/chartex" xmlns:mc="http://schemas.openxmlformats.org/markup-compatibility/2006" xmlns:aink="http://schemas.microsoft.com/office/drawing/2016/ink" xmlns:am3d="http://schemas.microsoft.com/office/drawing/2017/model3d" xmlns:o="urn:schemas-microsoft-com:office:office" xmlns:oel="http://schemas.microsoft.com/office/2019/extlst" xmlns:r="http://schemas.openxmlformats.org/officeDocument/2006/relationships" xmlns:m="http://schemas.openxmlformats.org/officeDocument/2006/math" xmlns:v="urn:schemas-microsoft-com:vml" xmlns:wp14="http://schemas.microsoft.com/office/word/2010/wordprocessingDrawing" xmlns:wp="http://schemas.openxmlformats.org/drawingml/2006/wordprocessingDrawing" xmlns:w10="urn:schemas-microsoft-com:office:word" xmlns:w="http://schemas.openxmlformats.org/wordprocessingml/2006/main" xmlns:w14="http://schemas.microsoft.com/office/word/2010/wordml" xmlns:w15="http://schemas.microsoft.com/office/word/2012/wordml" xmlns:w16cex="http://schemas.microsoft.com/office/word/2018/wordml/cex" xmlns:w16cid="http://schemas.microsoft.com/office/word/2016/wordml/cid" xmlns:w16="http://schemas.microsoft.com/office/word/2018/wordml" xmlns:w16du="http://schemas.microsoft.com/office/word/2023/wordml/word16du" xmlns:w16sdtdh="http://schemas.microsoft.com/office/word/2020/wordml/sdtdatahash" xmlns:w16se="http://schemas.microsoft.com/office/word/2015/wordml/symex" xmlns:wpg="http://schemas.microsoft.com/office/word/2010/wordprocessingGroup" xmlns:wpi="http://schemas.microsoft.com/office/word/2010/wordprocessingInk" xmlns:wne="http://schemas.microsoft.com/office/word/2006/wordml" xmlns:wps="http://schemas.microsoft.com/office/word/2010/wordprocessingShape" mc:Ignorable="w14 w15 w16se w16cid w16 w16cex w16sdtdh w16du wp14">
   <w:footnote w:type="separator" w:id="-1">
     <w:p>
       <w:pPr>
@@ -1290,7 +1320,7 @@
 </file>
 
 <file path=word/numbering.xml><?xml version="1.0" encoding="utf-8"?>
-<w:numbering xmlns:wpc="http://schemas.microsoft.com/office/word/2010/wordprocessingCanvas" xmlns:cx="http://schemas.microsoft.com/office/drawing/2014/chartex" xmlns:cx1="http://schemas.microsoft.com/office/drawing/2015/9/8/chartex" xmlns:cx2="http://schemas.microsoft.com/office/drawing/2015/10/21/chartex" xmlns:cx3="http://schemas.microsoft.com/office/drawing/2016/5/9/chartex" xmlns:cx4="http://schemas.microsoft.com/office/drawing/2016/5/10/chartex" xmlns:cx5="http://schemas.microsoft.com/office/drawing/2016/5/11/chartex" xmlns:cx6="http://schemas.microsoft.com/office/drawing/2016/5/12/chartex" xmlns:cx7="http://schemas.microsoft.com/office/drawing/2016/5/13/chartex" xmlns:cx8="http://schemas.microsoft.com/office/drawing/2016/5/14/chartex" xmlns:mc="http://schemas.openxmlformats.org/markup-compatibility/2006" xmlns:aink="http://schemas.microsoft.com/office/drawing/2016/ink" xmlns:am3d="http://schemas.microsoft.com/office/drawing/2017/model3d" xmlns:o="urn:schemas-microsoft-com:office:office" xmlns:oel="http://schemas.microsoft.com/office/2019/extlst" xmlns:r="http://schemas.openxmlformats.org/officeDocument/2006/relationships" xmlns:m="http://schemas.openxmlformats.org/officeDocument/2006/math" xmlns:v="urn:schemas-microsoft-com:vml" xmlns:wp14="http://schemas.microsoft.com/office/word/2010/wordprocessingDrawing" xmlns:wp="http://schemas.openxmlformats.org/drawingml/2006/wordprocessingDrawing" xmlns:w10="urn:schemas-microsoft-com:office:word" xmlns:w="http://schemas.openxmlformats.org/wordprocessingml/2006/main" xmlns:w14="http://schemas.microsoft.com/office/word/2010/wordml" xmlns:w15="http://schemas.microsoft.com/office/word/2012/wordml" xmlns:w16cex="http://schemas.microsoft.com/office/word/2018/wordml/cex" xmlns:w16cid="http://schemas.microsoft.com/office/word/2016/wordml/cid" xmlns:w16="http://schemas.microsoft.com/office/word/2018/wordml" xmlns:w16sdtdh="http://schemas.microsoft.com/office/word/2020/wordml/sdtdatahash" xmlns:w16se="http://schemas.microsoft.com/office/word/2015/wordml/symex" xmlns:wpg="http://schemas.microsoft.com/office/word/2010/wordprocessingGroup" xmlns:wpi="http://schemas.microsoft.com/office/word/2010/wordprocessingInk" xmlns:wne="http://schemas.microsoft.com/office/word/2006/wordml" xmlns:wps="http://schemas.microsoft.com/office/word/2010/wordprocessingShape" mc:Ignorable="w14 w15 w16se w16cid w16 w16cex w16sdtdh wp14">
+<w:numbering xmlns:wpc="http://schemas.microsoft.com/office/word/2010/wordprocessingCanvas" xmlns:cx="http://schemas.microsoft.com/office/drawing/2014/chartex" xmlns:cx1="http://schemas.microsoft.com/office/drawing/2015/9/8/chartex" xmlns:cx2="http://schemas.microsoft.com/office/drawing/2015/10/21/chartex" xmlns:cx3="http://schemas.microsoft.com/office/drawing/2016/5/9/chartex" xmlns:cx4="http://schemas.microsoft.com/office/drawing/2016/5/10/chartex" xmlns:cx5="http://schemas.microsoft.com/office/drawing/2016/5/11/chartex" xmlns:cx6="http://schemas.microsoft.com/office/drawing/2016/5/12/chartex" xmlns:cx7="http://schemas.microsoft.com/office/drawing/2016/5/13/chartex" xmlns:cx8="http://schemas.microsoft.com/office/drawing/2016/5/14/chartex" xmlns:mc="http://schemas.openxmlformats.org/markup-compatibility/2006" xmlns:aink="http://schemas.microsoft.com/office/drawing/2016/ink" xmlns:am3d="http://schemas.microsoft.com/office/drawing/2017/model3d" xmlns:o="urn:schemas-microsoft-com:office:office" xmlns:oel="http://schemas.microsoft.com/office/2019/extlst" xmlns:r="http://schemas.openxmlformats.org/officeDocument/2006/relationships" xmlns:m="http://schemas.openxmlformats.org/officeDocument/2006/math" xmlns:v="urn:schemas-microsoft-com:vml" xmlns:wp14="http://schemas.microsoft.com/office/word/2010/wordprocessingDrawing" xmlns:wp="http://schemas.openxmlformats.org/drawingml/2006/wordprocessingDrawing" xmlns:w10="urn:schemas-microsoft-com:office:word" xmlns:w="http://schemas.openxmlformats.org/wordprocessingml/2006/main" xmlns:w14="http://schemas.microsoft.com/office/word/2010/wordml" xmlns:w15="http://schemas.microsoft.com/office/word/2012/wordml" xmlns:w16cex="http://schemas.microsoft.com/office/word/2018/wordml/cex" xmlns:w16cid="http://schemas.microsoft.com/office/word/2016/wordml/cid" xmlns:w16="http://schemas.microsoft.com/office/word/2018/wordml" xmlns:w16du="http://schemas.microsoft.com/office/word/2023/wordml/word16du" xmlns:w16sdtdh="http://schemas.microsoft.com/office/word/2020/wordml/sdtdatahash" xmlns:w16se="http://schemas.microsoft.com/office/word/2015/wordml/symex" xmlns:wpg="http://schemas.microsoft.com/office/word/2010/wordprocessingGroup" xmlns:wpi="http://schemas.microsoft.com/office/word/2010/wordprocessingInk" xmlns:wne="http://schemas.microsoft.com/office/word/2006/wordml" xmlns:wps="http://schemas.microsoft.com/office/word/2010/wordprocessingShape" mc:Ignorable="w14 w15 w16se w16cid w16 w16cex w16sdtdh w16du wp14">
   <w:abstractNum w:abstractNumId="0" w15:restartNumberingAfterBreak="0">
     <w:nsid w:val="20A05C47"/>
     <w:multiLevelType w:val="hybridMultilevel"/>
@@ -1410,7 +1440,7 @@
 </file>
 
 <file path=word/styles.xml><?xml version="1.0" encoding="utf-8"?>
-<w:styles xmlns:mc="http://schemas.openxmlformats.org/markup-compatibility/2006" xmlns:r="http://schemas.openxmlformats.org/officeDocument/2006/relationships" xmlns:w="http://schemas.openxmlformats.org/wordprocessingml/2006/main" xmlns:w14="http://schemas.microsoft.com/office/word/2010/wordml" xmlns:w15="http://schemas.microsoft.com/office/word/2012/wordml" xmlns:w16cex="http://schemas.microsoft.com/office/word/2018/wordml/cex" xmlns:w16cid="http://schemas.microsoft.com/office/word/2016/wordml/cid" xmlns:w16="http://schemas.microsoft.com/office/word/2018/wordml" xmlns:w16sdtdh="http://schemas.microsoft.com/office/word/2020/wordml/sdtdatahash" xmlns:w16se="http://schemas.microsoft.com/office/word/2015/wordml/symex" mc:Ignorable="w14 w15 w16se w16cid w16 w16cex w16sdtdh">
+<w:styles xmlns:mc="http://schemas.openxmlformats.org/markup-compatibility/2006" xmlns:r="http://schemas.openxmlformats.org/officeDocument/2006/relationships" xmlns:w="http://schemas.openxmlformats.org/wordprocessingml/2006/main" xmlns:w14="http://schemas.microsoft.com/office/word/2010/wordml" xmlns:w15="http://schemas.microsoft.com/office/word/2012/wordml" xmlns:w16cex="http://schemas.microsoft.com/office/word/2018/wordml/cex" xmlns:w16cid="http://schemas.microsoft.com/office/word/2016/wordml/cid" xmlns:w16="http://schemas.microsoft.com/office/word/2018/wordml" xmlns:w16du="http://schemas.microsoft.com/office/word/2023/wordml/word16du" xmlns:w16sdtdh="http://schemas.microsoft.com/office/word/2020/wordml/sdtdatahash" xmlns:w16se="http://schemas.microsoft.com/office/word/2015/wordml/symex" mc:Ignorable="w14 w15 w16se w16cid w16 w16cex w16sdtdh w16du">
   <w:docDefaults>
     <w:rPrDefault>
       <w:rPr>

</xml_diff>

<commit_message>
bit more on report
</commit_message>
<xml_diff>
--- a/Report.docx
+++ b/Report.docx
@@ -1158,6 +1158,14 @@
       <w:r>
         <w:t>number</w:t>
       </w:r>
+      <w:r>
+        <w:t xml:space="preserve"> or </w:t>
+      </w:r>
+      <w:proofErr w:type="spellStart"/>
+      <w:r>
+        <w:t>lastname</w:t>
+      </w:r>
+      <w:proofErr w:type="spellEnd"/>
     </w:p>
     <w:p>
       <w:pPr>
@@ -1180,7 +1188,7 @@
         <w:t xml:space="preserve"> </w:t>
       </w:r>
       <w:r>
-        <w:t xml:space="preserve">editing accounts for customers, searching accounts by number </w:t>
+        <w:t>editing accounts for customers,</w:t>
       </w:r>
     </w:p>
     <w:p>
@@ -1192,7 +1200,7 @@
         </w:numPr>
       </w:pPr>
       <w:r>
-        <w:t>Searching transactions and making (cash) deposits into customers’ accounts.</w:t>
+        <w:t xml:space="preserve">searching accounts by number </w:t>
       </w:r>
     </w:p>
     <w:p>
@@ -1204,7 +1212,7 @@
         </w:numPr>
       </w:pPr>
       <w:r>
-        <w:t>Exporting to XML format</w:t>
+        <w:t>Searching transactions and making (cash) deposits into customers’ accounts.</w:t>
       </w:r>
     </w:p>
     <w:p>
@@ -1216,16 +1224,7 @@
         </w:numPr>
       </w:pPr>
       <w:r>
-        <w:t>Uploading in XML format to 3</w:t>
-      </w:r>
-      <w:r>
-        <w:rPr>
-          <w:vertAlign w:val="superscript"/>
-        </w:rPr>
-        <w:t>rd</w:t>
-      </w:r>
-      <w:r>
-        <w:t xml:space="preserve"> party APIs</w:t>
+        <w:t>Exporting to XML format</w:t>
       </w:r>
     </w:p>
     <w:p>
@@ -1237,11 +1236,44 @@
         </w:numPr>
       </w:pPr>
       <w:r>
+        <w:t>Uploading in XML format to 3</w:t>
+      </w:r>
+      <w:r>
+        <w:rPr>
+          <w:vertAlign w:val="superscript"/>
+        </w:rPr>
+        <w:t>rd</w:t>
+      </w:r>
+      <w:r>
+        <w:t xml:space="preserve"> party APIs</w:t>
+      </w:r>
+    </w:p>
+    <w:p>
+      <w:pPr>
+        <w:pStyle w:val="ListParagraph"/>
+        <w:numPr>
+          <w:ilvl w:val="0"/>
+          <w:numId w:val="1"/>
+        </w:numPr>
+      </w:pPr>
+      <w:r>
         <w:t>Importing of data in XML format</w:t>
       </w:r>
     </w:p>
     <w:p>
       <w:pPr>
+        <w:pStyle w:val="ListParagraph"/>
+        <w:numPr>
+          <w:ilvl w:val="0"/>
+          <w:numId w:val="1"/>
+        </w:numPr>
+      </w:pPr>
+      <w:r>
+        <w:t>Error handling and logging</w:t>
+      </w:r>
+    </w:p>
+    <w:p>
+      <w:pPr>
         <w:ind w:left="360"/>
       </w:pPr>
     </w:p>
@@ -1256,6 +1288,160 @@
       </w:pPr>
       <w:r>
         <w:t>Adding/Editing customer details</w:t>
+      </w:r>
+    </w:p>
+    <w:p>
+      <w:r>
+        <w:t xml:space="preserve">From the Main Menu, under the Customer </w:t>
+      </w:r>
+      <w:r>
+        <w:t>tab</w:t>
+      </w:r>
+      <w:r>
+        <w:t xml:space="preserve">, there is a Add button which opens the AddCustomer form, where you can enter details of the new customer, there is a </w:t>
+      </w:r>
+      <w:r>
+        <w:t>status bar</w:t>
+      </w:r>
+      <w:r>
+        <w:t xml:space="preserve"> at the bottom which will display any errors but incorrectly filling fields or “Success” if it works.</w:t>
+      </w:r>
+    </w:p>
+    <w:p/>
+    <w:p>
+      <w:r>
+        <w:t xml:space="preserve">You can edit customer details by pressing the Edit customer button on the List Customers form or the Search Customers form. The design of this form </w:t>
+      </w:r>
+    </w:p>
+    <w:p/>
+    <w:p>
+      <w:pPr>
+        <w:pStyle w:val="Heading1"/>
+      </w:pPr>
+      <w:r>
+        <w:t>Searching customers</w:t>
+      </w:r>
+    </w:p>
+    <w:p>
+      <w:r>
+        <w:t>A form for searching customer</w:t>
+      </w:r>
+      <w:r>
+        <w:t>s by number or last name exists and is reachable by pressing the Seach button under the Customer tab. There are 2 buttons to show the accounts of the account or to edit the account.</w:t>
+      </w:r>
+    </w:p>
+    <w:p/>
+    <w:p>
+      <w:pPr>
+        <w:pStyle w:val="Heading1"/>
+      </w:pPr>
+      <w:r>
+        <w:t>Adding / editing accounts for customers</w:t>
+      </w:r>
+    </w:p>
+    <w:p>
+      <w:r>
+        <w:t xml:space="preserve">When looking at the accounts of a customer, there are buttons to edit and add accounts, editing an account </w:t>
+      </w:r>
+      <w:proofErr w:type="gramStart"/>
+      <w:r>
+        <w:t>open up</w:t>
+      </w:r>
+      <w:proofErr w:type="gramEnd"/>
+      <w:r>
+        <w:t xml:space="preserve"> another form for the user to fill out while adding an account only uses a </w:t>
+      </w:r>
+      <w:r>
+        <w:lastRenderedPageBreak/>
+        <w:t>radio button for whether the new account is a Current Account or a Savings Account. You are also able to search Accounts by number from the main menu under the Accounts tab.</w:t>
+      </w:r>
+    </w:p>
+    <w:p/>
+    <w:p>
+      <w:pPr>
+        <w:pStyle w:val="Heading1"/>
+      </w:pPr>
+      <w:r>
+        <w:t>Exporting to XML format</w:t>
+      </w:r>
+    </w:p>
+    <w:p>
+      <w:r>
+        <w:t>When an account is selected, the button to Export is enabled. Pressing this button opens the Save File dialog box to select a location to save the XML file with the transactions.</w:t>
+      </w:r>
+      <w:r>
+        <w:t xml:space="preserve"> When you select a location, </w:t>
+      </w:r>
+      <w:proofErr w:type="gramStart"/>
+      <w:r>
+        <w:t>a</w:t>
+      </w:r>
+      <w:proofErr w:type="gramEnd"/>
+      <w:r>
+        <w:t xml:space="preserve"> XML file will be generated with all the transactions in the account and the customer details.</w:t>
+      </w:r>
+      <w:r>
+        <w:t xml:space="preserve"> A success dialog will appear to tell the user that it was successful.</w:t>
+      </w:r>
+    </w:p>
+    <w:p/>
+    <w:p>
+      <w:pPr>
+        <w:pStyle w:val="Heading1"/>
+      </w:pPr>
+      <w:r>
+        <w:t>Uploading in XML format to 3</w:t>
+      </w:r>
+      <w:r>
+        <w:rPr>
+          <w:vertAlign w:val="superscript"/>
+        </w:rPr>
+        <w:t>rd</w:t>
+      </w:r>
+      <w:r>
+        <w:t xml:space="preserve"> party APIs</w:t>
+      </w:r>
+    </w:p>
+    <w:p>
+      <w:r>
+        <w:t xml:space="preserve">Next to the export button, there is </w:t>
+      </w:r>
+      <w:proofErr w:type="gramStart"/>
+      <w:r>
+        <w:t>a</w:t>
+      </w:r>
+      <w:proofErr w:type="gramEnd"/>
+      <w:r>
+        <w:t xml:space="preserve"> Upload button to upload the account in xml format to a 3</w:t>
+      </w:r>
+      <w:r>
+        <w:rPr>
+          <w:vertAlign w:val="superscript"/>
+        </w:rPr>
+        <w:t>rd</w:t>
+      </w:r>
+      <w:r>
+        <w:t xml:space="preserve"> party API. Currently it is hardcoded to be to </w:t>
+      </w:r>
+      <w:hyperlink r:id="rId12" w:history="1">
+        <w:r>
+          <w:rPr>
+            <w:rStyle w:val="Hyperlink"/>
+          </w:rPr>
+          <w:t>http://c141kn.canterbury.ac.nz/sbmxmlv/</w:t>
+        </w:r>
+      </w:hyperlink>
+      <w:r>
+        <w:t>. If this fails, a Network Error Exception is raised. Otherwise, a success dialog pops up to inform the user.</w:t>
+      </w:r>
+    </w:p>
+    <w:p/>
+    <w:p>
+      <w:pPr>
+        <w:pStyle w:val="Heading1"/>
+      </w:pPr>
+      <w:r>
+        <w:t>Importing Accounts in XML format</w:t>
       </w:r>
     </w:p>
     <w:p/>
@@ -2400,6 +2586,29 @@
     <w:uiPriority w:val="99"/>
     <w:rsid w:val="001F347D"/>
   </w:style>
+  <w:style w:type="character" w:styleId="Hyperlink">
+    <w:name w:val="Hyperlink"/>
+    <w:basedOn w:val="DefaultParagraphFont"/>
+    <w:uiPriority w:val="99"/>
+    <w:unhideWhenUsed/>
+    <w:rsid w:val="00235B76"/>
+    <w:rPr>
+      <w:color w:val="467886" w:themeColor="hyperlink"/>
+      <w:u w:val="single"/>
+    </w:rPr>
+  </w:style>
+  <w:style w:type="character" w:styleId="UnresolvedMention">
+    <w:name w:val="Unresolved Mention"/>
+    <w:basedOn w:val="DefaultParagraphFont"/>
+    <w:uiPriority w:val="99"/>
+    <w:semiHidden/>
+    <w:unhideWhenUsed/>
+    <w:rsid w:val="00235B76"/>
+    <w:rPr>
+      <w:color w:val="605E5C"/>
+      <w:shd w:val="clear" w:color="auto" w:fill="E1DFDD"/>
+    </w:rPr>
+  </w:style>
 </w:styles>
 </file>
 

</xml_diff>